<commit_message>
Fixed 8 bit page error
</commit_message>
<xml_diff>
--- a/public/resume.docx
+++ b/public/resume.docx
@@ -112,7 +112,13 @@
           <w:rPr>
             <w:rStyle w:val="Hyperlink"/>
           </w:rPr>
-          <w:t>bsite</w:t>
+          <w:t>b</w:t>
+        </w:r>
+        <w:r>
+          <w:rPr>
+            <w:rStyle w:val="Hyperlink"/>
+          </w:rPr>
+          <w:t>site</w:t>
         </w:r>
       </w:hyperlink>
     </w:p>
@@ -6353,6 +6359,30 @@
 </file>
 
 <file path=customXml/item2.xml><?xml version="1.0" encoding="utf-8"?>
+<p:properties xmlns:p="http://schemas.microsoft.com/office/2006/metadata/properties" xmlns:xsi="http://www.w3.org/2001/XMLSchema-instance" xmlns:pc="http://schemas.microsoft.com/office/infopath/2007/PartnerControls">
+  <documentManagement>
+    <_ip_UnifiedCompliancePolicyUIAction xmlns="http://schemas.microsoft.com/sharepoint/v3" xsi:nil="true"/>
+    <Image xmlns="71af3243-3dd4-4a8d-8c0d-dd76da1f02a5">
+      <Url xsi:nil="true"/>
+      <Description xsi:nil="true"/>
+    </Image>
+    <Status xmlns="71af3243-3dd4-4a8d-8c0d-dd76da1f02a5">Not started</Status>
+    <_ip_UnifiedCompliancePolicyProperties xmlns="http://schemas.microsoft.com/sharepoint/v3" xsi:nil="true"/>
+    <ImageTagsTaxHTField xmlns="71af3243-3dd4-4a8d-8c0d-dd76da1f02a5">
+      <Terms xmlns="http://schemas.microsoft.com/office/infopath/2007/PartnerControls"/>
+    </ImageTagsTaxHTField>
+    <TaxCatchAll xmlns="230e9df3-be65-4c73-a93b-d1236ebd677e" xsi:nil="true"/>
+    <MediaServiceKeyPoints xmlns="71af3243-3dd4-4a8d-8c0d-dd76da1f02a5" xsi:nil="true"/>
+    <Background xmlns="71af3243-3dd4-4a8d-8c0d-dd76da1f02a5">false</Background>
+  </documentManagement>
+</p:properties>
+</file>
+
+<file path=customXml/item3.xml><?xml version="1.0" encoding="utf-8"?>
+<b:Sources xmlns:b="http://schemas.openxmlformats.org/officeDocument/2006/bibliography" xmlns="http://schemas.openxmlformats.org/officeDocument/2006/bibliography" SelectedStyle="\APASixthEditionOfficeOnline.xsl" StyleName="APA" Version="6"/>
+</file>
+
+<file path=customXml/item4.xml><?xml version="1.0" encoding="utf-8"?>
 <ct:contentTypeSchema xmlns:ct="http://schemas.microsoft.com/office/2006/metadata/contentType" xmlns:ma="http://schemas.microsoft.com/office/2006/metadata/properties/metaAttributes" ct:_="" ma:_="" ma:contentTypeName="Document" ma:contentTypeID="0x01010079F111ED35F8CC479449609E8A0923A6" ma:contentTypeVersion="29" ma:contentTypeDescription="Create a new document." ma:contentTypeScope="" ma:versionID="6a914531ae0f23be31da2eba1f3b42a9">
   <xsd:schema xmlns:xsd="http://www.w3.org/2001/XMLSchema" xmlns:xs="http://www.w3.org/2001/XMLSchema" xmlns:p="http://schemas.microsoft.com/office/2006/metadata/properties" xmlns:ns1="http://schemas.microsoft.com/sharepoint/v3" xmlns:ns2="71af3243-3dd4-4a8d-8c0d-dd76da1f02a5" xmlns:ns3="16c05727-aa75-4e4a-9b5f-8a80a1165891" xmlns:ns4="230e9df3-be65-4c73-a93b-d1236ebd677e" targetNamespace="http://schemas.microsoft.com/office/2006/metadata/properties" ma:root="true" ma:fieldsID="ae00154c9e66547f022c4923f88826d6" ns1:_="" ns2:_="" ns3:_="" ns4:_="">
     <xsd:import namespace="http://schemas.microsoft.com/sharepoint/v3"/>
@@ -6664,30 +6694,6 @@
 </ct:contentTypeSchema>
 </file>
 
-<file path=customXml/item3.xml><?xml version="1.0" encoding="utf-8"?>
-<b:Sources xmlns:b="http://schemas.openxmlformats.org/officeDocument/2006/bibliography" xmlns="http://schemas.openxmlformats.org/officeDocument/2006/bibliography" SelectedStyle="\APASixthEditionOfficeOnline.xsl" StyleName="APA" Version="6"/>
-</file>
-
-<file path=customXml/item4.xml><?xml version="1.0" encoding="utf-8"?>
-<p:properties xmlns:p="http://schemas.microsoft.com/office/2006/metadata/properties" xmlns:xsi="http://www.w3.org/2001/XMLSchema-instance" xmlns:pc="http://schemas.microsoft.com/office/infopath/2007/PartnerControls">
-  <documentManagement>
-    <_ip_UnifiedCompliancePolicyUIAction xmlns="http://schemas.microsoft.com/sharepoint/v3" xsi:nil="true"/>
-    <Image xmlns="71af3243-3dd4-4a8d-8c0d-dd76da1f02a5">
-      <Url xsi:nil="true"/>
-      <Description xsi:nil="true"/>
-    </Image>
-    <Status xmlns="71af3243-3dd4-4a8d-8c0d-dd76da1f02a5">Not started</Status>
-    <_ip_UnifiedCompliancePolicyProperties xmlns="http://schemas.microsoft.com/sharepoint/v3" xsi:nil="true"/>
-    <ImageTagsTaxHTField xmlns="71af3243-3dd4-4a8d-8c0d-dd76da1f02a5">
-      <Terms xmlns="http://schemas.microsoft.com/office/infopath/2007/PartnerControls"/>
-    </ImageTagsTaxHTField>
-    <TaxCatchAll xmlns="230e9df3-be65-4c73-a93b-d1236ebd677e" xsi:nil="true"/>
-    <MediaServiceKeyPoints xmlns="71af3243-3dd4-4a8d-8c0d-dd76da1f02a5" xsi:nil="true"/>
-    <Background xmlns="71af3243-3dd4-4a8d-8c0d-dd76da1f02a5">false</Background>
-  </documentManagement>
-</p:properties>
-</file>
-
 <file path=customXml/itemProps1.xml><?xml version="1.0" encoding="utf-8"?>
 <ds:datastoreItem xmlns:ds="http://schemas.openxmlformats.org/officeDocument/2006/customXml" ds:itemID="{C03343B0-2E37-4E4D-9C2F-1BB515B811A5}">
   <ds:schemaRefs>
@@ -6697,6 +6703,26 @@
 </file>
 
 <file path=customXml/itemProps2.xml><?xml version="1.0" encoding="utf-8"?>
+<ds:datastoreItem xmlns:ds="http://schemas.openxmlformats.org/officeDocument/2006/customXml" ds:itemID="{FC286A1A-83A9-49D0-AE61-B506130901B0}">
+  <ds:schemaRefs>
+    <ds:schemaRef ds:uri="http://schemas.microsoft.com/office/2006/metadata/properties"/>
+    <ds:schemaRef ds:uri="http://schemas.microsoft.com/office/infopath/2007/PartnerControls"/>
+    <ds:schemaRef ds:uri="http://schemas.microsoft.com/sharepoint/v3"/>
+    <ds:schemaRef ds:uri="71af3243-3dd4-4a8d-8c0d-dd76da1f02a5"/>
+    <ds:schemaRef ds:uri="230e9df3-be65-4c73-a93b-d1236ebd677e"/>
+  </ds:schemaRefs>
+</ds:datastoreItem>
+</file>
+
+<file path=customXml/itemProps3.xml><?xml version="1.0" encoding="utf-8"?>
+<ds:datastoreItem xmlns:ds="http://schemas.openxmlformats.org/officeDocument/2006/customXml" ds:itemID="{829E4964-E492-4D5C-A41E-6548D1BBBCF3}">
+  <ds:schemaRefs>
+    <ds:schemaRef ds:uri="http://schemas.openxmlformats.org/officeDocument/2006/bibliography"/>
+  </ds:schemaRefs>
+</ds:datastoreItem>
+</file>
+
+<file path=customXml/itemProps4.xml><?xml version="1.0" encoding="utf-8"?>
 <ds:datastoreItem xmlns:ds="http://schemas.openxmlformats.org/officeDocument/2006/customXml" ds:itemID="{4DBEE0D2-5DD4-4054-AE25-8744B1BDC1E9}">
   <ds:schemaRefs>
     <ds:schemaRef ds:uri="http://schemas.microsoft.com/office/2006/metadata/contentType"/>
@@ -6717,26 +6743,6 @@
 </ds:datastoreItem>
 </file>
 
-<file path=customXml/itemProps3.xml><?xml version="1.0" encoding="utf-8"?>
-<ds:datastoreItem xmlns:ds="http://schemas.openxmlformats.org/officeDocument/2006/customXml" ds:itemID="{829E4964-E492-4D5C-A41E-6548D1BBBCF3}">
-  <ds:schemaRefs>
-    <ds:schemaRef ds:uri="http://schemas.openxmlformats.org/officeDocument/2006/bibliography"/>
-  </ds:schemaRefs>
-</ds:datastoreItem>
-</file>
-
-<file path=customXml/itemProps4.xml><?xml version="1.0" encoding="utf-8"?>
-<ds:datastoreItem xmlns:ds="http://schemas.openxmlformats.org/officeDocument/2006/customXml" ds:itemID="{FC286A1A-83A9-49D0-AE61-B506130901B0}">
-  <ds:schemaRefs>
-    <ds:schemaRef ds:uri="http://schemas.microsoft.com/office/2006/metadata/properties"/>
-    <ds:schemaRef ds:uri="http://schemas.microsoft.com/office/infopath/2007/PartnerControls"/>
-    <ds:schemaRef ds:uri="http://schemas.microsoft.com/sharepoint/v3"/>
-    <ds:schemaRef ds:uri="71af3243-3dd4-4a8d-8c0d-dd76da1f02a5"/>
-    <ds:schemaRef ds:uri="230e9df3-be65-4c73-a93b-d1236ebd677e"/>
-  </ds:schemaRefs>
-</ds:datastoreItem>
-</file>
-
 <file path=docMetadata/LabelInfo.xml><?xml version="1.0" encoding="utf-8"?>
 <clbl:labelList xmlns:clbl="http://schemas.microsoft.com/office/2020/mipLabelMetadata"/>
 </file>
</xml_diff>